<commit_message>
add asm problems. add fp problem update
</commit_message>
<xml_diff>
--- a/Fundamentele programarii/Laboratoare/LAB4-6/Documentatie.docx
+++ b/Fundamentele programarii/Laboratoare/LAB4-6/Documentatie.docx
@@ -238,23 +238,7 @@
           <w:sz w:val="24"/>
           <w:szCs w:val="24"/>
         </w:rPr>
-        <w:t>Ștergerea tuturor pachetelor de călătorie disponibile pentru o</w:t>
-      </w:r>
-      <w:r>
-        <w:rPr>
-          <w:rFonts w:ascii="Times New Roman" w:hAnsi="Times New Roman" w:cs="Times New Roman"/>
-          <w:sz w:val="24"/>
-          <w:szCs w:val="24"/>
-        </w:rPr>
-        <w:t xml:space="preserve"> </w:t>
-      </w:r>
-      <w:r>
-        <w:rPr>
-          <w:rFonts w:ascii="Times New Roman" w:hAnsi="Times New Roman" w:cs="Times New Roman"/>
-          <w:sz w:val="24"/>
-          <w:szCs w:val="24"/>
-        </w:rPr>
-        <w:t>destinație dată</w:t>
+        <w:t>Ștergerea tuturor pachetelor de călătorie disponibile pentru o destinație dată</w:t>
       </w:r>
     </w:p>
     <w:p>
@@ -277,23 +261,7 @@
           <w:sz w:val="24"/>
           <w:szCs w:val="24"/>
         </w:rPr>
-        <w:t>Ștergerea tuturor pachetelor de călătorie care au o durată mai scurtă</w:t>
-      </w:r>
-      <w:r>
-        <w:rPr>
-          <w:rFonts w:ascii="Times New Roman" w:hAnsi="Times New Roman" w:cs="Times New Roman"/>
-          <w:sz w:val="24"/>
-          <w:szCs w:val="24"/>
-        </w:rPr>
-        <w:t xml:space="preserve"> </w:t>
-      </w:r>
-      <w:r>
-        <w:rPr>
-          <w:rFonts w:ascii="Times New Roman" w:hAnsi="Times New Roman" w:cs="Times New Roman"/>
-          <w:sz w:val="24"/>
-          <w:szCs w:val="24"/>
-        </w:rPr>
-        <w:t>decât un număr de zile dat</w:t>
+        <w:t>Ștergerea tuturor pachetelor de călătorie care au o durată mai scurtă decât un număr de zile dat</w:t>
       </w:r>
     </w:p>
     <w:p>
@@ -316,23 +284,7 @@
           <w:sz w:val="24"/>
           <w:szCs w:val="24"/>
         </w:rPr>
-        <w:t>Ștergerea tuturor pachetelor de călătorie care au prețul mai mare</w:t>
-      </w:r>
-      <w:r>
-        <w:rPr>
-          <w:rFonts w:ascii="Times New Roman" w:hAnsi="Times New Roman" w:cs="Times New Roman"/>
-          <w:sz w:val="24"/>
-          <w:szCs w:val="24"/>
-        </w:rPr>
-        <w:t xml:space="preserve"> </w:t>
-      </w:r>
-      <w:r>
-        <w:rPr>
-          <w:rFonts w:ascii="Times New Roman" w:hAnsi="Times New Roman" w:cs="Times New Roman"/>
-          <w:sz w:val="24"/>
-          <w:szCs w:val="24"/>
-        </w:rPr>
-        <w:t>decât o sumă dată</w:t>
+        <w:t>Ștergerea tuturor pachetelor de călătorie care au prețul mai mare decât o sumă dată</w:t>
       </w:r>
     </w:p>
     <w:p>
@@ -377,71 +329,7 @@
           <w:sz w:val="24"/>
           <w:szCs w:val="24"/>
         </w:rPr>
-        <w:t>Tipărirea pachetelor de călătorie care presupun un sejur într-un</w:t>
-      </w:r>
-      <w:r>
-        <w:rPr>
-          <w:rFonts w:ascii="Times New Roman" w:hAnsi="Times New Roman" w:cs="Times New Roman"/>
-          <w:sz w:val="24"/>
-          <w:szCs w:val="24"/>
-        </w:rPr>
-        <w:t xml:space="preserve"> </w:t>
-      </w:r>
-      <w:r>
-        <w:rPr>
-          <w:rFonts w:ascii="Times New Roman" w:hAnsi="Times New Roman" w:cs="Times New Roman"/>
-          <w:sz w:val="24"/>
-          <w:szCs w:val="24"/>
-        </w:rPr>
-        <w:t>interval dat (e.g. 10/08/2018 - 24/08/2018 - un pachet valid este cel a</w:t>
-      </w:r>
-      <w:r>
-        <w:rPr>
-          <w:rFonts w:ascii="Times New Roman" w:hAnsi="Times New Roman" w:cs="Times New Roman"/>
-          <w:sz w:val="24"/>
-          <w:szCs w:val="24"/>
-        </w:rPr>
-        <w:t xml:space="preserve"> </w:t>
-      </w:r>
-      <w:r>
-        <w:rPr>
-          <w:rFonts w:ascii="Times New Roman" w:hAnsi="Times New Roman" w:cs="Times New Roman"/>
-          <w:sz w:val="24"/>
-          <w:szCs w:val="24"/>
-        </w:rPr>
-        <w:t>cărui dată de început este aceeași sau după de data de început citită</w:t>
-      </w:r>
-      <w:r>
-        <w:rPr>
-          <w:rFonts w:ascii="Times New Roman" w:hAnsi="Times New Roman" w:cs="Times New Roman"/>
-          <w:sz w:val="24"/>
-          <w:szCs w:val="24"/>
-        </w:rPr>
-        <w:t xml:space="preserve"> </w:t>
-      </w:r>
-      <w:r>
-        <w:rPr>
-          <w:rFonts w:ascii="Times New Roman" w:hAnsi="Times New Roman" w:cs="Times New Roman"/>
-          <w:sz w:val="24"/>
-          <w:szCs w:val="24"/>
-        </w:rPr>
-        <w:t>și data de sfârșit este înainte sau aceeași cu data de sfârșit introdusă</w:t>
-      </w:r>
-      <w:r>
-        <w:rPr>
-          <w:rFonts w:ascii="Times New Roman" w:hAnsi="Times New Roman" w:cs="Times New Roman"/>
-          <w:sz w:val="24"/>
-          <w:szCs w:val="24"/>
-        </w:rPr>
-        <w:t xml:space="preserve"> </w:t>
-      </w:r>
-      <w:r>
-        <w:rPr>
-          <w:rFonts w:ascii="Times New Roman" w:hAnsi="Times New Roman" w:cs="Times New Roman"/>
-          <w:sz w:val="24"/>
-          <w:szCs w:val="24"/>
-        </w:rPr>
-        <w:t>de la tastatură)</w:t>
+        <w:t>Tipărirea pachetelor de călătorie care presupun un sejur într-un interval dat (e.g. 10/08/2018 - 24/08/2018 - un pachet valid este cel a cărui dată de început este aceeași sau după de data de început citită și data de sfârșit este înainte sau aceeași cu data de sfârșit introdusă de la tastatură)</w:t>
       </w:r>
     </w:p>
     <w:p>
@@ -464,23 +352,7 @@
           <w:sz w:val="24"/>
           <w:szCs w:val="24"/>
         </w:rPr>
-        <w:t>Tipărirea pachetelor de călătorie cu o destinație dată și cu preț mai</w:t>
-      </w:r>
-      <w:r>
-        <w:rPr>
-          <w:rFonts w:ascii="Times New Roman" w:hAnsi="Times New Roman" w:cs="Times New Roman"/>
-          <w:sz w:val="24"/>
-          <w:szCs w:val="24"/>
-        </w:rPr>
-        <w:t xml:space="preserve"> </w:t>
-      </w:r>
-      <w:r>
-        <w:rPr>
-          <w:rFonts w:ascii="Times New Roman" w:hAnsi="Times New Roman" w:cs="Times New Roman"/>
-          <w:sz w:val="24"/>
-          <w:szCs w:val="24"/>
-        </w:rPr>
-        <w:t>mic decât o sumă dată.</w:t>
+        <w:t>Tipărirea pachetelor de călătorie cu o destinație dată și cu preț mai mic decât o sumă dată.</w:t>
       </w:r>
     </w:p>
     <w:p>
@@ -571,23 +443,7 @@
           <w:sz w:val="24"/>
           <w:szCs w:val="24"/>
         </w:rPr>
-        <w:t>Tipărirea tuturor pachetelor disponibile într-o anumită perioadă citită</w:t>
-      </w:r>
-      <w:r>
-        <w:rPr>
-          <w:rFonts w:ascii="Times New Roman" w:hAnsi="Times New Roman" w:cs="Times New Roman"/>
-          <w:sz w:val="24"/>
-          <w:szCs w:val="24"/>
-        </w:rPr>
-        <w:t xml:space="preserve"> </w:t>
-      </w:r>
-      <w:r>
-        <w:rPr>
-          <w:rFonts w:ascii="Times New Roman" w:hAnsi="Times New Roman" w:cs="Times New Roman"/>
-          <w:sz w:val="24"/>
-          <w:szCs w:val="24"/>
-        </w:rPr>
-        <w:t>de la tastatură (vezi 3.i.) în ordinea crescătoare a prețului.</w:t>
+        <w:t>Tipărirea tuturor pachetelor disponibile într-o anumită perioadă citită de la tastatură (vezi 3.i.) în ordinea crescătoare a prețului.</w:t>
       </w:r>
     </w:p>
     <w:p>
@@ -655,23 +511,7 @@
           <w:sz w:val="24"/>
           <w:szCs w:val="24"/>
         </w:rPr>
-        <w:t>Eliminarea ofertelor care au un preț mai mare decât cel dat și o</w:t>
-      </w:r>
-      <w:r>
-        <w:rPr>
-          <w:rFonts w:ascii="Times New Roman" w:hAnsi="Times New Roman" w:cs="Times New Roman"/>
-          <w:sz w:val="24"/>
-          <w:szCs w:val="24"/>
-        </w:rPr>
-        <w:t xml:space="preserve"> </w:t>
-      </w:r>
-      <w:r>
-        <w:rPr>
-          <w:rFonts w:ascii="Times New Roman" w:hAnsi="Times New Roman" w:cs="Times New Roman"/>
-          <w:sz w:val="24"/>
-          <w:szCs w:val="24"/>
-        </w:rPr>
-        <w:t>destinație diferită de cea citită de la tastatură</w:t>
+        <w:t>Eliminarea ofertelor care au un preț mai mare decât cel dat și o destinație diferită de cea citită de la tastatură</w:t>
       </w:r>
     </w:p>
     <w:p>
@@ -694,23 +534,7 @@
           <w:sz w:val="24"/>
           <w:szCs w:val="24"/>
         </w:rPr>
-        <w:t>Eliminarea ofertelor în care sejurul presupune zile dintr-o anumită</w:t>
-      </w:r>
-      <w:r>
-        <w:rPr>
-          <w:rFonts w:ascii="Times New Roman" w:hAnsi="Times New Roman" w:cs="Times New Roman"/>
-          <w:sz w:val="24"/>
-          <w:szCs w:val="24"/>
-        </w:rPr>
-        <w:t xml:space="preserve"> </w:t>
-      </w:r>
-      <w:r>
-        <w:rPr>
-          <w:rFonts w:ascii="Times New Roman" w:hAnsi="Times New Roman" w:cs="Times New Roman"/>
-          <w:sz w:val="24"/>
-          <w:szCs w:val="24"/>
-        </w:rPr>
-        <w:t>lună (citită de la tastatură sub forma unui număr natural între 1 și 12)</w:t>
+        <w:t>Eliminarea ofertelor în care sejurul presupune zile dintr-o anumită lună (citită de la tastatură sub forma unui număr natural între 1 și 12)</w:t>
       </w:r>
     </w:p>
     <w:p>
@@ -732,20 +556,8 @@
           <w:sz w:val="24"/>
           <w:szCs w:val="24"/>
         </w:rPr>
-        <w:t xml:space="preserve">6. </w:t>
-      </w:r>
-      <w:proofErr w:type="spellStart"/>
-      <w:r>
-        <w:rPr>
-          <w:rFonts w:ascii="Times New Roman" w:hAnsi="Times New Roman" w:cs="Times New Roman"/>
-          <w:b/>
-          <w:bCs/>
-          <w:sz w:val="24"/>
-          <w:szCs w:val="24"/>
-        </w:rPr>
-        <w:t>Undo</w:t>
-      </w:r>
-      <w:proofErr w:type="spellEnd"/>
+        <w:t>6. Undo</w:t>
+      </w:r>
     </w:p>
     <w:p>
       <w:pPr>
@@ -767,42 +579,8 @@
           <w:sz w:val="24"/>
           <w:szCs w:val="24"/>
         </w:rPr>
-        <w:t>Refacerea ultimei operații (lista de oferte revine la ce exista înainte</w:t>
-      </w:r>
-      <w:r>
-        <w:rPr>
-          <w:rFonts w:ascii="Times New Roman" w:hAnsi="Times New Roman" w:cs="Times New Roman"/>
-          <w:sz w:val="24"/>
-          <w:szCs w:val="24"/>
-        </w:rPr>
-        <w:t xml:space="preserve"> </w:t>
-      </w:r>
-      <w:r>
-        <w:rPr>
-          <w:rFonts w:ascii="Times New Roman" w:hAnsi="Times New Roman" w:cs="Times New Roman"/>
-          <w:sz w:val="24"/>
-          <w:szCs w:val="24"/>
-        </w:rPr>
-        <w:t>de ultima operație care a modificat lista) – Nu folosiți funcția</w:t>
-      </w:r>
-      <w:r>
-        <w:rPr>
-          <w:rFonts w:ascii="Times New Roman" w:hAnsi="Times New Roman" w:cs="Times New Roman"/>
-          <w:sz w:val="24"/>
-          <w:szCs w:val="24"/>
-        </w:rPr>
-        <w:t xml:space="preserve"> </w:t>
-      </w:r>
-      <w:proofErr w:type="spellStart"/>
-      <w:r>
-        <w:rPr>
-          <w:rFonts w:ascii="Times New Roman" w:hAnsi="Times New Roman" w:cs="Times New Roman"/>
-          <w:sz w:val="24"/>
-          <w:szCs w:val="24"/>
-        </w:rPr>
-        <w:t>deepCopy</w:t>
-      </w:r>
-      <w:proofErr w:type="spellEnd"/>
+        <w:t>Refacerea ultimei operații (lista de oferte revine la ce exista înainte de ultima operație care a modificat lista) – Nu folosiți funcția deepCopy</w:t>
+      </w:r>
     </w:p>
     <w:p>
       <w:pPr>
@@ -974,6 +752,40 @@
     </w:p>
     <w:p>
       <w:pPr>
+        <w:ind w:left="708"/>
+        <w:rPr>
+          <w:rFonts w:ascii="Times New Roman" w:hAnsi="Times New Roman" w:cs="Times New Roman"/>
+          <w:sz w:val="24"/>
+          <w:szCs w:val="24"/>
+        </w:rPr>
+      </w:pPr>
+      <w:r>
+        <w:rPr>
+          <w:rFonts w:ascii="Times New Roman" w:hAnsi="Times New Roman" w:cs="Times New Roman"/>
+          <w:sz w:val="24"/>
+          <w:szCs w:val="24"/>
+        </w:rPr>
+        <w:t>• Tipărirea pachetelor de călătorie cu o destinație dată și cu preț mai mic decât o sumă</w:t>
+      </w:r>
+      <w:r>
+        <w:rPr>
+          <w:rFonts w:ascii="Times New Roman" w:hAnsi="Times New Roman" w:cs="Times New Roman"/>
+          <w:sz w:val="24"/>
+          <w:szCs w:val="24"/>
+        </w:rPr>
+        <w:t xml:space="preserve"> </w:t>
+      </w:r>
+      <w:r>
+        <w:rPr>
+          <w:rFonts w:ascii="Times New Roman" w:hAnsi="Times New Roman" w:cs="Times New Roman"/>
+          <w:sz w:val="24"/>
+          <w:szCs w:val="24"/>
+        </w:rPr>
+        <w:t>dată.</w:t>
+      </w:r>
+    </w:p>
+    <w:p>
+      <w:pPr>
         <w:ind w:firstLine="708"/>
         <w:rPr>
           <w:rFonts w:ascii="Times New Roman" w:hAnsi="Times New Roman" w:cs="Times New Roman"/>
@@ -987,76 +799,7 @@
           <w:sz w:val="24"/>
           <w:szCs w:val="24"/>
         </w:rPr>
-        <w:t>• Tipărirea pachetelor de călătorie cu o destinație dată și cu preț mai mic decât o sumă</w:t>
-      </w:r>
-      <w:r>
-        <w:rPr>
-          <w:rFonts w:ascii="Times New Roman" w:hAnsi="Times New Roman" w:cs="Times New Roman"/>
-          <w:sz w:val="24"/>
-          <w:szCs w:val="24"/>
-        </w:rPr>
-        <w:t xml:space="preserve"> </w:t>
-      </w:r>
-      <w:r>
-        <w:rPr>
-          <w:rFonts w:ascii="Times New Roman" w:hAnsi="Times New Roman" w:cs="Times New Roman"/>
-          <w:sz w:val="24"/>
-          <w:szCs w:val="24"/>
-        </w:rPr>
-        <w:t>dată.</w:t>
-      </w:r>
-    </w:p>
-    <w:p>
-      <w:pPr>
-        <w:ind w:firstLine="708"/>
-        <w:rPr>
-          <w:rFonts w:ascii="Times New Roman" w:hAnsi="Times New Roman" w:cs="Times New Roman"/>
-          <w:sz w:val="24"/>
-          <w:szCs w:val="24"/>
-        </w:rPr>
-      </w:pPr>
-      <w:r>
-        <w:rPr>
-          <w:rFonts w:ascii="Times New Roman" w:hAnsi="Times New Roman" w:cs="Times New Roman"/>
-          <w:sz w:val="24"/>
-          <w:szCs w:val="24"/>
-        </w:rPr>
         <w:t>• Tipărirea pachetelor de călătorie cu o anumită dată de sfârșit</w:t>
-      </w:r>
-    </w:p>
-    <w:p>
-      <w:pPr>
-        <w:rPr>
-          <w:rFonts w:ascii="Times New Roman" w:hAnsi="Times New Roman" w:cs="Times New Roman"/>
-          <w:sz w:val="24"/>
-          <w:szCs w:val="24"/>
-        </w:rPr>
-      </w:pPr>
-      <w:r>
-        <w:rPr>
-          <w:rFonts w:ascii="Times New Roman" w:hAnsi="Times New Roman" w:cs="Times New Roman"/>
-          <w:sz w:val="24"/>
-          <w:szCs w:val="24"/>
-        </w:rPr>
-        <w:t>F3. Rapoarte</w:t>
-      </w:r>
-    </w:p>
-    <w:p>
-      <w:pPr>
-        <w:ind w:firstLine="708"/>
-        <w:rPr>
-          <w:rFonts w:ascii="Times New Roman" w:hAnsi="Times New Roman" w:cs="Times New Roman"/>
-          <w:sz w:val="24"/>
-          <w:szCs w:val="24"/>
-        </w:rPr>
-      </w:pPr>
-      <w:r>
-        <w:rPr>
-          <w:rFonts w:ascii="Times New Roman" w:hAnsi="Times New Roman" w:cs="Times New Roman"/>
-          <w:sz w:val="24"/>
-          <w:szCs w:val="24"/>
-        </w:rPr>
-        <w:t>• Tipărirea numărului de oferte pentru o destinație dată.</w:t>
       </w:r>
     </w:p>
     <w:p>
@@ -1173,68 +916,6 @@
       <w:pPr>
         <w:rPr>
           <w:rFonts w:ascii="Times New Roman" w:hAnsi="Times New Roman" w:cs="Times New Roman"/>
-          <w:sz w:val="24"/>
-          <w:szCs w:val="24"/>
-        </w:rPr>
-      </w:pPr>
-      <w:r>
-        <w:rPr>
-          <w:rFonts w:ascii="Times New Roman" w:hAnsi="Times New Roman" w:cs="Times New Roman"/>
-          <w:sz w:val="24"/>
-          <w:szCs w:val="24"/>
-        </w:rPr>
-        <w:t>F5. Rapoarte</w:t>
-      </w:r>
-    </w:p>
-    <w:p>
-      <w:pPr>
-        <w:ind w:left="708"/>
-        <w:rPr>
-          <w:rFonts w:ascii="Times New Roman" w:hAnsi="Times New Roman" w:cs="Times New Roman"/>
-          <w:sz w:val="24"/>
-          <w:szCs w:val="24"/>
-        </w:rPr>
-      </w:pPr>
-      <w:r>
-        <w:rPr>
-          <w:rFonts w:ascii="Times New Roman" w:hAnsi="Times New Roman" w:cs="Times New Roman"/>
-          <w:sz w:val="24"/>
-          <w:szCs w:val="24"/>
-        </w:rPr>
-        <w:t xml:space="preserve">• Tipărirea tuturor pachetelor disponibile într-o anumită perioadă citită de la tastatură (vezi 3.i.) în ordinea crescătoare a prețului. </w:t>
-      </w:r>
-    </w:p>
-    <w:p>
-      <w:pPr>
-        <w:ind w:firstLine="708"/>
-        <w:rPr>
-          <w:rFonts w:ascii="Times New Roman" w:hAnsi="Times New Roman" w:cs="Times New Roman"/>
-          <w:sz w:val="24"/>
-          <w:szCs w:val="24"/>
-        </w:rPr>
-      </w:pPr>
-      <w:r>
-        <w:rPr>
-          <w:rFonts w:ascii="Times New Roman" w:hAnsi="Times New Roman" w:cs="Times New Roman"/>
-          <w:sz w:val="24"/>
-          <w:szCs w:val="24"/>
-        </w:rPr>
-        <w:t>• Tipărirea mediei de preț pentru o destinație dată</w:t>
-      </w:r>
-    </w:p>
-    <w:p>
-      <w:pPr>
-        <w:rPr>
-          <w:rFonts w:ascii="Times New Roman" w:hAnsi="Times New Roman" w:cs="Times New Roman"/>
-          <w:sz w:val="24"/>
-          <w:szCs w:val="24"/>
-        </w:rPr>
-      </w:pPr>
-    </w:p>
-    <w:p>
-      <w:pPr>
-        <w:rPr>
-          <w:rFonts w:ascii="Times New Roman" w:hAnsi="Times New Roman" w:cs="Times New Roman"/>
           <w:b/>
           <w:bCs/>
           <w:sz w:val="24"/>
@@ -1266,6 +947,77 @@
           <w:sz w:val="24"/>
           <w:szCs w:val="24"/>
         </w:rPr>
+        <w:t>F5. Rapoarte</w:t>
+      </w:r>
+    </w:p>
+    <w:p>
+      <w:pPr>
+        <w:ind w:left="708"/>
+        <w:rPr>
+          <w:rFonts w:ascii="Times New Roman" w:hAnsi="Times New Roman" w:cs="Times New Roman"/>
+          <w:sz w:val="24"/>
+          <w:szCs w:val="24"/>
+        </w:rPr>
+      </w:pPr>
+      <w:r>
+        <w:rPr>
+          <w:rFonts w:ascii="Times New Roman" w:hAnsi="Times New Roman" w:cs="Times New Roman"/>
+          <w:sz w:val="24"/>
+          <w:szCs w:val="24"/>
+        </w:rPr>
+        <w:t xml:space="preserve">• Tipărirea tuturor pachetelor disponibile într-o anumită perioadă citită de la tastatură (vezi 3.i.) în ordinea crescătoare a prețului. </w:t>
+      </w:r>
+    </w:p>
+    <w:p>
+      <w:pPr>
+        <w:ind w:firstLine="708"/>
+        <w:rPr>
+          <w:rFonts w:ascii="Times New Roman" w:hAnsi="Times New Roman" w:cs="Times New Roman"/>
+          <w:sz w:val="24"/>
+          <w:szCs w:val="24"/>
+        </w:rPr>
+      </w:pPr>
+      <w:r>
+        <w:rPr>
+          <w:rFonts w:ascii="Times New Roman" w:hAnsi="Times New Roman" w:cs="Times New Roman"/>
+          <w:sz w:val="24"/>
+          <w:szCs w:val="24"/>
+        </w:rPr>
+        <w:t>• Tipărirea mediei de preț pentru o destinație dată</w:t>
+      </w:r>
+    </w:p>
+    <w:p>
+      <w:pPr>
+        <w:ind w:firstLine="708"/>
+        <w:rPr>
+          <w:rFonts w:ascii="Times New Roman" w:hAnsi="Times New Roman" w:cs="Times New Roman"/>
+          <w:sz w:val="24"/>
+          <w:szCs w:val="24"/>
+        </w:rPr>
+      </w:pPr>
+      <w:r>
+        <w:rPr>
+          <w:rFonts w:ascii="Times New Roman" w:hAnsi="Times New Roman" w:cs="Times New Roman"/>
+          <w:sz w:val="24"/>
+          <w:szCs w:val="24"/>
+        </w:rPr>
+        <w:t>• Tipărirea numărului de oferte pentru o destinație dată.</w:t>
+      </w:r>
+    </w:p>
+    <w:p>
+      <w:pPr>
+        <w:rPr>
+          <w:rFonts w:ascii="Times New Roman" w:hAnsi="Times New Roman" w:cs="Times New Roman"/>
+          <w:sz w:val="24"/>
+          <w:szCs w:val="24"/>
+        </w:rPr>
+      </w:pPr>
+      <w:r>
+        <w:rPr>
+          <w:rFonts w:ascii="Times New Roman" w:hAnsi="Times New Roman" w:cs="Times New Roman"/>
+          <w:sz w:val="24"/>
+          <w:szCs w:val="24"/>
+        </w:rPr>
         <w:t>F6. Filtrare</w:t>
       </w:r>
     </w:p>
@@ -1302,27 +1054,215 @@
           <w:sz w:val="24"/>
           <w:szCs w:val="24"/>
         </w:rPr>
+        <w:t>• Eliminarea ofertelor în care sejurul presupune zile dintr-o anumită lună (citită de la tastatură sub forma unui număr natural între 1 și 12)</w:t>
+      </w:r>
+    </w:p>
+    <w:p>
+      <w:pPr>
+        <w:rPr>
+          <w:rFonts w:ascii="Times New Roman" w:hAnsi="Times New Roman" w:cs="Times New Roman"/>
+          <w:sz w:val="24"/>
+          <w:szCs w:val="24"/>
+        </w:rPr>
+      </w:pPr>
+      <w:r>
+        <w:rPr>
+          <w:rFonts w:ascii="Times New Roman" w:hAnsi="Times New Roman" w:cs="Times New Roman"/>
+          <w:sz w:val="24"/>
+          <w:szCs w:val="24"/>
+        </w:rPr>
         <w:lastRenderedPageBreak/>
-        <w:t>• Eliminarea ofertelor în care sejurul presupune zile dintr-o anumită lună (citită de la tastatură sub forma unui număr natural între 1 și 12)</w:t>
-      </w:r>
-    </w:p>
-    <w:p>
-      <w:pPr>
-        <w:rPr>
-          <w:rFonts w:ascii="Times New Roman" w:hAnsi="Times New Roman" w:cs="Times New Roman"/>
-          <w:sz w:val="24"/>
-          <w:szCs w:val="24"/>
-        </w:rPr>
-      </w:pPr>
-      <w:r>
-        <w:rPr>
-          <w:rFonts w:ascii="Times New Roman" w:hAnsi="Times New Roman" w:cs="Times New Roman"/>
-          <w:sz w:val="24"/>
-          <w:szCs w:val="24"/>
-        </w:rPr>
-        <w:t xml:space="preserve">F7. </w:t>
-      </w:r>
-      <w:proofErr w:type="spellStart"/>
+        <w:t>F7. Undo</w:t>
+      </w:r>
+    </w:p>
+    <w:p>
+      <w:pPr>
+        <w:ind w:left="708"/>
+        <w:rPr>
+          <w:rFonts w:ascii="Times New Roman" w:hAnsi="Times New Roman" w:cs="Times New Roman"/>
+          <w:sz w:val="24"/>
+          <w:szCs w:val="24"/>
+        </w:rPr>
+      </w:pPr>
+      <w:r>
+        <w:rPr>
+          <w:rFonts w:ascii="Times New Roman" w:hAnsi="Times New Roman" w:cs="Times New Roman"/>
+          <w:sz w:val="24"/>
+          <w:szCs w:val="24"/>
+        </w:rPr>
+        <w:t>• Refacerea ultimei operații (lista de oferte revine la ce exista înainte de ultima operație care a modificat lista) – Nu folosiți funcția deepCopy</w:t>
+      </w:r>
+    </w:p>
+    <w:p>
+      <w:pPr>
+        <w:rPr>
+          <w:rFonts w:ascii="Times New Roman" w:hAnsi="Times New Roman" w:cs="Times New Roman"/>
+          <w:sz w:val="24"/>
+          <w:szCs w:val="24"/>
+        </w:rPr>
+      </w:pPr>
+      <w:r>
+        <w:rPr>
+          <w:rFonts w:ascii="Times New Roman" w:hAnsi="Times New Roman" w:cs="Times New Roman"/>
+          <w:sz w:val="24"/>
+          <w:szCs w:val="24"/>
+        </w:rPr>
+        <w:t>User Interfence</w:t>
+      </w:r>
+    </w:p>
+    <w:p>
+      <w:pPr>
+        <w:rPr>
+          <w:rFonts w:ascii="Times New Roman" w:hAnsi="Times New Roman" w:cs="Times New Roman"/>
+          <w:sz w:val="24"/>
+          <w:szCs w:val="24"/>
+        </w:rPr>
+      </w:pPr>
+    </w:p>
+    <w:p>
+      <w:pPr>
+        <w:rPr>
+          <w:rFonts w:ascii="Times New Roman" w:hAnsi="Times New Roman" w:cs="Times New Roman"/>
+          <w:b/>
+          <w:bCs/>
+          <w:sz w:val="24"/>
+          <w:szCs w:val="24"/>
+        </w:rPr>
+      </w:pPr>
+      <w:r>
+        <w:rPr>
+          <w:rFonts w:ascii="Times New Roman" w:hAnsi="Times New Roman" w:cs="Times New Roman"/>
+          <w:b/>
+          <w:bCs/>
+          <w:sz w:val="24"/>
+          <w:szCs w:val="24"/>
+        </w:rPr>
+        <w:t>Listă de sarcini (taskuri)</w:t>
+      </w:r>
+    </w:p>
+    <w:p>
+      <w:pPr>
+        <w:pStyle w:val="Listparagraf"/>
+        <w:numPr>
+          <w:ilvl w:val="0"/>
+          <w:numId w:val="12"/>
+        </w:numPr>
+        <w:rPr>
+          <w:rFonts w:ascii="Times New Roman" w:hAnsi="Times New Roman" w:cs="Times New Roman"/>
+          <w:sz w:val="24"/>
+          <w:szCs w:val="24"/>
+        </w:rPr>
+      </w:pPr>
+      <w:r>
+        <w:rPr>
+          <w:rFonts w:ascii="Times New Roman" w:hAnsi="Times New Roman" w:cs="Times New Roman"/>
+          <w:sz w:val="24"/>
+          <w:szCs w:val="24"/>
+        </w:rPr>
+        <w:t>Adăugare și modificare pachete de călătorie</w:t>
+      </w:r>
+    </w:p>
+    <w:p>
+      <w:pPr>
+        <w:pStyle w:val="Listparagraf"/>
+        <w:numPr>
+          <w:ilvl w:val="0"/>
+          <w:numId w:val="12"/>
+        </w:numPr>
+        <w:rPr>
+          <w:rFonts w:ascii="Times New Roman" w:hAnsi="Times New Roman" w:cs="Times New Roman"/>
+          <w:sz w:val="24"/>
+          <w:szCs w:val="24"/>
+        </w:rPr>
+      </w:pPr>
+      <w:r>
+        <w:rPr>
+          <w:rFonts w:ascii="Times New Roman" w:hAnsi="Times New Roman" w:cs="Times New Roman"/>
+          <w:sz w:val="24"/>
+          <w:szCs w:val="24"/>
+        </w:rPr>
+        <w:t>Ștergere pachete de călătorie</w:t>
+      </w:r>
+    </w:p>
+    <w:p>
+      <w:pPr>
+        <w:pStyle w:val="Listparagraf"/>
+        <w:numPr>
+          <w:ilvl w:val="0"/>
+          <w:numId w:val="12"/>
+        </w:numPr>
+        <w:rPr>
+          <w:rFonts w:ascii="Times New Roman" w:hAnsi="Times New Roman" w:cs="Times New Roman"/>
+          <w:sz w:val="24"/>
+          <w:szCs w:val="24"/>
+        </w:rPr>
+      </w:pPr>
+      <w:r>
+        <w:rPr>
+          <w:rFonts w:ascii="Times New Roman" w:hAnsi="Times New Roman" w:cs="Times New Roman"/>
+          <w:sz w:val="24"/>
+          <w:szCs w:val="24"/>
+        </w:rPr>
+        <w:t>Căutare pachete de călătorie</w:t>
+      </w:r>
+    </w:p>
+    <w:p>
+      <w:pPr>
+        <w:pStyle w:val="Listparagraf"/>
+        <w:numPr>
+          <w:ilvl w:val="0"/>
+          <w:numId w:val="12"/>
+        </w:numPr>
+        <w:rPr>
+          <w:rFonts w:ascii="Times New Roman" w:hAnsi="Times New Roman" w:cs="Times New Roman"/>
+          <w:sz w:val="24"/>
+          <w:szCs w:val="24"/>
+        </w:rPr>
+      </w:pPr>
+      <w:r>
+        <w:rPr>
+          <w:rFonts w:ascii="Times New Roman" w:hAnsi="Times New Roman" w:cs="Times New Roman"/>
+          <w:sz w:val="24"/>
+          <w:szCs w:val="24"/>
+        </w:rPr>
+        <w:t>Filtrare pachete de călătorie</w:t>
+      </w:r>
+    </w:p>
+    <w:p>
+      <w:pPr>
+        <w:pStyle w:val="Listparagraf"/>
+        <w:numPr>
+          <w:ilvl w:val="0"/>
+          <w:numId w:val="12"/>
+        </w:numPr>
+        <w:rPr>
+          <w:rFonts w:ascii="Times New Roman" w:hAnsi="Times New Roman" w:cs="Times New Roman"/>
+          <w:sz w:val="24"/>
+          <w:szCs w:val="24"/>
+        </w:rPr>
+      </w:pPr>
+      <w:r>
+        <w:rPr>
+          <w:rFonts w:ascii="Times New Roman" w:hAnsi="Times New Roman" w:cs="Times New Roman"/>
+          <w:sz w:val="24"/>
+          <w:szCs w:val="24"/>
+        </w:rPr>
+        <w:t>Rapoarte privind pachetele de călătorie</w:t>
+      </w:r>
+    </w:p>
+    <w:p>
+      <w:pPr>
+        <w:pStyle w:val="Listparagraf"/>
+        <w:numPr>
+          <w:ilvl w:val="0"/>
+          <w:numId w:val="12"/>
+        </w:numPr>
+        <w:rPr>
+          <w:rFonts w:ascii="Times New Roman" w:hAnsi="Times New Roman" w:cs="Times New Roman"/>
+          <w:sz w:val="24"/>
+          <w:szCs w:val="24"/>
+        </w:rPr>
+      </w:pPr>
       <w:r>
         <w:rPr>
           <w:rFonts w:ascii="Times New Roman" w:hAnsi="Times New Roman" w:cs="Times New Roman"/>
@@ -1331,35 +1271,6 @@
         </w:rPr>
         <w:t>Undo</w:t>
       </w:r>
-      <w:proofErr w:type="spellEnd"/>
-    </w:p>
-    <w:p>
-      <w:pPr>
-        <w:ind w:left="708"/>
-        <w:rPr>
-          <w:rFonts w:ascii="Times New Roman" w:hAnsi="Times New Roman" w:cs="Times New Roman"/>
-          <w:sz w:val="24"/>
-          <w:szCs w:val="24"/>
-        </w:rPr>
-      </w:pPr>
-      <w:r>
-        <w:rPr>
-          <w:rFonts w:ascii="Times New Roman" w:hAnsi="Times New Roman" w:cs="Times New Roman"/>
-          <w:sz w:val="24"/>
-          <w:szCs w:val="24"/>
-        </w:rPr>
-        <w:t xml:space="preserve">• Refacerea ultimei operații (lista de oferte revine la ce exista înainte de ultima operație care a modificat lista) – Nu folosiți funcția </w:t>
-      </w:r>
-      <w:proofErr w:type="spellStart"/>
-      <w:r>
-        <w:rPr>
-          <w:rFonts w:ascii="Times New Roman" w:hAnsi="Times New Roman" w:cs="Times New Roman"/>
-          <w:sz w:val="24"/>
-          <w:szCs w:val="24"/>
-        </w:rPr>
-        <w:t>deepCopy</w:t>
-      </w:r>
-      <w:proofErr w:type="spellEnd"/>
     </w:p>
     <w:p>
       <w:pPr>
@@ -1409,17 +1320,7 @@
             <w:tcW w:w="2976" w:type="dxa"/>
           </w:tcPr>
           <w:p>
-            <w:pPr>
-              <w:rPr>
-                <w:b/>
-                <w:bCs/>
-              </w:rPr>
-            </w:pPr>
-            <w:r>
-              <w:rPr>
-                <w:b/>
-                <w:bCs/>
-              </w:rPr>
+            <w:r>
               <w:t>Utilizator</w:t>
             </w:r>
           </w:p>
@@ -1429,17 +1330,7 @@
             <w:tcW w:w="2552" w:type="dxa"/>
           </w:tcPr>
           <w:p>
-            <w:pPr>
-              <w:rPr>
-                <w:b/>
-                <w:bCs/>
-              </w:rPr>
-            </w:pPr>
-            <w:r>
-              <w:rPr>
-                <w:b/>
-                <w:bCs/>
-              </w:rPr>
+            <w:r>
               <w:t>Program</w:t>
             </w:r>
           </w:p>
@@ -1449,17 +1340,7 @@
             <w:tcW w:w="3113" w:type="dxa"/>
           </w:tcPr>
           <w:p>
-            <w:pPr>
-              <w:rPr>
-                <w:b/>
-                <w:bCs/>
-              </w:rPr>
-            </w:pPr>
-            <w:r>
-              <w:rPr>
-                <w:b/>
-                <w:bCs/>
-              </w:rPr>
+            <w:r>
               <w:t>Descriere</w:t>
             </w:r>
           </w:p>
@@ -1470,39 +1351,966 @@
           <w:tcPr>
             <w:tcW w:w="2976" w:type="dxa"/>
           </w:tcPr>
-          <w:p>
-            <w:pPr>
-              <w:rPr>
-                <w:b/>
-                <w:bCs/>
-              </w:rPr>
-            </w:pPr>
-          </w:p>
+          <w:p/>
         </w:tc>
         <w:tc>
           <w:tcPr>
             <w:tcW w:w="2552" w:type="dxa"/>
           </w:tcPr>
           <w:p>
-            <w:pPr>
-              <w:rPr>
-                <w:b/>
-                <w:bCs/>
-              </w:rPr>
-            </w:pPr>
+            <w:r>
+              <w:t>Afiseaza meniu</w:t>
+            </w:r>
           </w:p>
         </w:tc>
         <w:tc>
           <w:tcPr>
             <w:tcW w:w="3113" w:type="dxa"/>
           </w:tcPr>
-          <w:p>
-            <w:pPr>
-              <w:rPr>
-                <w:b/>
-                <w:bCs/>
-              </w:rPr>
-            </w:pPr>
+          <w:p/>
+        </w:tc>
+      </w:tr>
+      <w:tr>
+        <w:tc>
+          <w:tcPr>
+            <w:tcW w:w="2976" w:type="dxa"/>
+          </w:tcPr>
+          <w:p>
+            <w:r>
+              <w:t>Adauga_calatorie</w:t>
+            </w:r>
+          </w:p>
+        </w:tc>
+        <w:tc>
+          <w:tcPr>
+            <w:tcW w:w="2552" w:type="dxa"/>
+          </w:tcPr>
+          <w:p/>
+        </w:tc>
+        <w:tc>
+          <w:tcPr>
+            <w:tcW w:w="3113" w:type="dxa"/>
+          </w:tcPr>
+          <w:p>
+            <w:r>
+              <w:t>Se apeleaza functia de adaugat</w:t>
+            </w:r>
+          </w:p>
+        </w:tc>
+      </w:tr>
+      <w:tr>
+        <w:tc>
+          <w:tcPr>
+            <w:tcW w:w="2976" w:type="dxa"/>
+          </w:tcPr>
+          <w:p/>
+        </w:tc>
+        <w:tc>
+          <w:tcPr>
+            <w:tcW w:w="2552" w:type="dxa"/>
+          </w:tcPr>
+          <w:p>
+            <w:r>
+              <w:t>0. ID</w:t>
+            </w:r>
+          </w:p>
+          <w:p>
+            <w:r>
+              <w:t>1. Ziua de inceput</w:t>
+            </w:r>
+          </w:p>
+          <w:p>
+            <w:r>
+              <w:t xml:space="preserve">    2. Luna de inceput</w:t>
+            </w:r>
+          </w:p>
+          <w:p>
+            <w:r>
+              <w:t xml:space="preserve">    3. Anul de inceput</w:t>
+            </w:r>
+          </w:p>
+          <w:p>
+            <w:r>
+              <w:t xml:space="preserve">    4. Zi de sfarsit</w:t>
+            </w:r>
+          </w:p>
+          <w:p>
+            <w:r>
+              <w:t xml:space="preserve">    5. Luna de sfarsit</w:t>
+            </w:r>
+          </w:p>
+          <w:p>
+            <w:r>
+              <w:t xml:space="preserve">    6. Anul de sfarsit</w:t>
+            </w:r>
+          </w:p>
+          <w:p>
+            <w:r>
+              <w:t xml:space="preserve">    7. Destinatia</w:t>
+            </w:r>
+          </w:p>
+          <w:p>
+            <w:r>
+              <w:t xml:space="preserve">    8. Pretul</w:t>
+            </w:r>
+          </w:p>
+        </w:tc>
+        <w:tc>
+          <w:tcPr>
+            <w:tcW w:w="3113" w:type="dxa"/>
+          </w:tcPr>
+          <w:p/>
+        </w:tc>
+      </w:tr>
+      <w:tr>
+        <w:tc>
+          <w:tcPr>
+            <w:tcW w:w="2976" w:type="dxa"/>
+          </w:tcPr>
+          <w:p>
+            <w:r>
+              <w:t>0</w:t>
+            </w:r>
+          </w:p>
+        </w:tc>
+        <w:tc>
+          <w:tcPr>
+            <w:tcW w:w="2552" w:type="dxa"/>
+          </w:tcPr>
+          <w:p>
+            <w:r>
+              <w:t>1</w:t>
+            </w:r>
+          </w:p>
+        </w:tc>
+        <w:tc>
+          <w:tcPr>
+            <w:tcW w:w="3113" w:type="dxa"/>
+          </w:tcPr>
+          <w:p>
+            <w:r>
+              <w:t>Solicita input utilizator</w:t>
+            </w:r>
+          </w:p>
+        </w:tc>
+      </w:tr>
+      <w:tr>
+        <w:tc>
+          <w:tcPr>
+            <w:tcW w:w="2976" w:type="dxa"/>
+          </w:tcPr>
+          <w:p>
+            <w:r>
+              <w:t>1</w:t>
+            </w:r>
+          </w:p>
+        </w:tc>
+        <w:tc>
+          <w:tcPr>
+            <w:tcW w:w="2552" w:type="dxa"/>
+          </w:tcPr>
+          <w:p>
+            <w:r>
+              <w:t>3</w:t>
+            </w:r>
+          </w:p>
+        </w:tc>
+        <w:tc>
+          <w:tcPr>
+            <w:tcW w:w="3113" w:type="dxa"/>
+          </w:tcPr>
+          <w:p>
+            <w:r>
+              <w:t>Solicita input utilizator</w:t>
+            </w:r>
+          </w:p>
+        </w:tc>
+      </w:tr>
+      <w:tr>
+        <w:tc>
+          <w:tcPr>
+            <w:tcW w:w="2976" w:type="dxa"/>
+          </w:tcPr>
+          <w:p>
+            <w:r>
+              <w:t>2</w:t>
+            </w:r>
+          </w:p>
+        </w:tc>
+        <w:tc>
+          <w:tcPr>
+            <w:tcW w:w="2552" w:type="dxa"/>
+          </w:tcPr>
+          <w:p>
+            <w:r>
+              <w:t>12</w:t>
+            </w:r>
+          </w:p>
+        </w:tc>
+        <w:tc>
+          <w:tcPr>
+            <w:tcW w:w="3113" w:type="dxa"/>
+          </w:tcPr>
+          <w:p>
+            <w:r>
+              <w:t>Solicita input utilizator</w:t>
+            </w:r>
+          </w:p>
+        </w:tc>
+      </w:tr>
+      <w:tr>
+        <w:tc>
+          <w:tcPr>
+            <w:tcW w:w="2976" w:type="dxa"/>
+          </w:tcPr>
+          <w:p>
+            <w:r>
+              <w:t>3</w:t>
+            </w:r>
+          </w:p>
+        </w:tc>
+        <w:tc>
+          <w:tcPr>
+            <w:tcW w:w="2552" w:type="dxa"/>
+          </w:tcPr>
+          <w:p>
+            <w:r>
+              <w:t>2022</w:t>
+            </w:r>
+          </w:p>
+        </w:tc>
+        <w:tc>
+          <w:tcPr>
+            <w:tcW w:w="3113" w:type="dxa"/>
+          </w:tcPr>
+          <w:p>
+            <w:r>
+              <w:t>Solicita input utilizator</w:t>
+            </w:r>
+          </w:p>
+        </w:tc>
+      </w:tr>
+      <w:tr>
+        <w:tc>
+          <w:tcPr>
+            <w:tcW w:w="2976" w:type="dxa"/>
+          </w:tcPr>
+          <w:p>
+            <w:r>
+              <w:t>4</w:t>
+            </w:r>
+          </w:p>
+        </w:tc>
+        <w:tc>
+          <w:tcPr>
+            <w:tcW w:w="2552" w:type="dxa"/>
+          </w:tcPr>
+          <w:p>
+            <w:r>
+              <w:t>5</w:t>
+            </w:r>
+          </w:p>
+        </w:tc>
+        <w:tc>
+          <w:tcPr>
+            <w:tcW w:w="3113" w:type="dxa"/>
+          </w:tcPr>
+          <w:p>
+            <w:r>
+              <w:t>Solicita input utilizator</w:t>
+            </w:r>
+          </w:p>
+        </w:tc>
+      </w:tr>
+      <w:tr>
+        <w:tc>
+          <w:tcPr>
+            <w:tcW w:w="2976" w:type="dxa"/>
+          </w:tcPr>
+          <w:p>
+            <w:r>
+              <w:t>5</w:t>
+            </w:r>
+          </w:p>
+        </w:tc>
+        <w:tc>
+          <w:tcPr>
+            <w:tcW w:w="2552" w:type="dxa"/>
+          </w:tcPr>
+          <w:p>
+            <w:r>
+              <w:t>12</w:t>
+            </w:r>
+          </w:p>
+        </w:tc>
+        <w:tc>
+          <w:tcPr>
+            <w:tcW w:w="3113" w:type="dxa"/>
+          </w:tcPr>
+          <w:p>
+            <w:r>
+              <w:t>Solicita input utilizator</w:t>
+            </w:r>
+          </w:p>
+        </w:tc>
+      </w:tr>
+      <w:tr>
+        <w:tc>
+          <w:tcPr>
+            <w:tcW w:w="2976" w:type="dxa"/>
+          </w:tcPr>
+          <w:p>
+            <w:r>
+              <w:t>6</w:t>
+            </w:r>
+          </w:p>
+        </w:tc>
+        <w:tc>
+          <w:tcPr>
+            <w:tcW w:w="2552" w:type="dxa"/>
+          </w:tcPr>
+          <w:p>
+            <w:r>
+              <w:t>2022</w:t>
+            </w:r>
+          </w:p>
+        </w:tc>
+        <w:tc>
+          <w:tcPr>
+            <w:tcW w:w="3113" w:type="dxa"/>
+          </w:tcPr>
+          <w:p>
+            <w:r>
+              <w:t>Solicita input utilizator</w:t>
+            </w:r>
+          </w:p>
+        </w:tc>
+      </w:tr>
+      <w:tr>
+        <w:tc>
+          <w:tcPr>
+            <w:tcW w:w="2976" w:type="dxa"/>
+          </w:tcPr>
+          <w:p>
+            <w:r>
+              <w:t>7</w:t>
+            </w:r>
+          </w:p>
+        </w:tc>
+        <w:tc>
+          <w:tcPr>
+            <w:tcW w:w="2552" w:type="dxa"/>
+          </w:tcPr>
+          <w:p>
+            <w:r>
+              <w:t>Berlin</w:t>
+            </w:r>
+          </w:p>
+        </w:tc>
+        <w:tc>
+          <w:tcPr>
+            <w:tcW w:w="3113" w:type="dxa"/>
+          </w:tcPr>
+          <w:p>
+            <w:r>
+              <w:t>Solicita input utilizator</w:t>
+            </w:r>
+          </w:p>
+        </w:tc>
+      </w:tr>
+      <w:tr>
+        <w:tc>
+          <w:tcPr>
+            <w:tcW w:w="2976" w:type="dxa"/>
+          </w:tcPr>
+          <w:p>
+            <w:r>
+              <w:t>8</w:t>
+            </w:r>
+          </w:p>
+        </w:tc>
+        <w:tc>
+          <w:tcPr>
+            <w:tcW w:w="2552" w:type="dxa"/>
+          </w:tcPr>
+          <w:p>
+            <w:r>
+              <w:t>500.10</w:t>
+            </w:r>
+          </w:p>
+        </w:tc>
+        <w:tc>
+          <w:tcPr>
+            <w:tcW w:w="3113" w:type="dxa"/>
+          </w:tcPr>
+          <w:p>
+            <w:r>
+              <w:t>Solicita input utilizator</w:t>
+            </w:r>
+          </w:p>
+        </w:tc>
+      </w:tr>
+      <w:tr>
+        <w:tc>
+          <w:tcPr>
+            <w:tcW w:w="2976" w:type="dxa"/>
+          </w:tcPr>
+          <w:p>
+            <w:r>
+              <w:t>modifica</w:t>
+            </w:r>
+            <w:r>
+              <w:t>_calatorie</w:t>
+            </w:r>
+          </w:p>
+        </w:tc>
+        <w:tc>
+          <w:tcPr>
+            <w:tcW w:w="2552" w:type="dxa"/>
+          </w:tcPr>
+          <w:p/>
+        </w:tc>
+        <w:tc>
+          <w:tcPr>
+            <w:tcW w:w="3113" w:type="dxa"/>
+          </w:tcPr>
+          <w:p>
+            <w:r>
+              <w:t>Se apeleaza functia de stergere</w:t>
+            </w:r>
+          </w:p>
+        </w:tc>
+      </w:tr>
+      <w:tr>
+        <w:tc>
+          <w:tcPr>
+            <w:tcW w:w="2976" w:type="dxa"/>
+          </w:tcPr>
+          <w:p/>
+        </w:tc>
+        <w:tc>
+          <w:tcPr>
+            <w:tcW w:w="2552" w:type="dxa"/>
+          </w:tcPr>
+          <w:p>
+            <w:r>
+              <w:t>1</w:t>
+            </w:r>
+          </w:p>
+        </w:tc>
+        <w:tc>
+          <w:tcPr>
+            <w:tcW w:w="3113" w:type="dxa"/>
+          </w:tcPr>
+          <w:p>
+            <w:r>
+              <w:t>Solicita input utilizator (ID)</w:t>
+            </w:r>
+          </w:p>
+        </w:tc>
+      </w:tr>
+      <w:tr>
+        <w:tc>
+          <w:tcPr>
+            <w:tcW w:w="2976" w:type="dxa"/>
+          </w:tcPr>
+          <w:p/>
+        </w:tc>
+        <w:tc>
+          <w:tcPr>
+            <w:tcW w:w="2552" w:type="dxa"/>
+          </w:tcPr>
+          <w:p>
+            <w:r>
+              <w:t>Sterge calatoria selectata</w:t>
+            </w:r>
+          </w:p>
+        </w:tc>
+        <w:tc>
+          <w:tcPr>
+            <w:tcW w:w="3113" w:type="dxa"/>
+          </w:tcPr>
+          <w:p/>
+        </w:tc>
+      </w:tr>
+      <w:tr>
+        <w:tc>
+          <w:tcPr>
+            <w:tcW w:w="2976" w:type="dxa"/>
+          </w:tcPr>
+          <w:p>
+            <w:r>
+              <w:t>Printeaza_calatoriile</w:t>
+            </w:r>
+          </w:p>
+        </w:tc>
+        <w:tc>
+          <w:tcPr>
+            <w:tcW w:w="2552" w:type="dxa"/>
+          </w:tcPr>
+          <w:p>
+            <w:r>
+              <w:t>Programul printeaza toate calatoriile introduse de la tastatura</w:t>
+            </w:r>
+          </w:p>
+        </w:tc>
+        <w:tc>
+          <w:tcPr>
+            <w:tcW w:w="3113" w:type="dxa"/>
+          </w:tcPr>
+          <w:p/>
+        </w:tc>
+      </w:tr>
+      <w:tr>
+        <w:tc>
+          <w:tcPr>
+            <w:tcW w:w="2976" w:type="dxa"/>
+          </w:tcPr>
+          <w:p>
+            <w:r>
+              <w:t>Sterge_calatorii</w:t>
+            </w:r>
+          </w:p>
+        </w:tc>
+        <w:tc>
+          <w:tcPr>
+            <w:tcW w:w="2552" w:type="dxa"/>
+          </w:tcPr>
+          <w:p/>
+        </w:tc>
+        <w:tc>
+          <w:tcPr>
+            <w:tcW w:w="3113" w:type="dxa"/>
+          </w:tcPr>
+          <w:p/>
+        </w:tc>
+      </w:tr>
+      <w:tr>
+        <w:tc>
+          <w:tcPr>
+            <w:tcW w:w="2976" w:type="dxa"/>
+          </w:tcPr>
+          <w:p/>
+        </w:tc>
+        <w:tc>
+          <w:tcPr>
+            <w:tcW w:w="2552" w:type="dxa"/>
+          </w:tcPr>
+          <w:p>
+            <w:r>
+              <w:t xml:space="preserve">1. </w:t>
+            </w:r>
+            <w:r>
+              <w:t xml:space="preserve">Ștergerea tuturor pachetelor de călătorie </w:t>
+            </w:r>
+            <w:r>
+              <w:lastRenderedPageBreak/>
+              <w:t>disponibile pentru o destinație dată</w:t>
+            </w:r>
+          </w:p>
+          <w:p>
+            <w:r>
+              <w:t xml:space="preserve">2. </w:t>
+            </w:r>
+            <w:r>
+              <w:t>Ștergerea tuturor pachetelor de călătorie care au o durată mai scurtă decât un număr de zile dat</w:t>
+            </w:r>
+          </w:p>
+          <w:p>
+            <w:r>
+              <w:t xml:space="preserve">3. </w:t>
+            </w:r>
+            <w:r>
+              <w:t>Ștergerea tuturor pachetelor de călătorie care au prețul mai mare decât o sumă dată</w:t>
+            </w:r>
+          </w:p>
+        </w:tc>
+        <w:tc>
+          <w:tcPr>
+            <w:tcW w:w="3113" w:type="dxa"/>
+          </w:tcPr>
+          <w:p>
+            <w:r>
+              <w:lastRenderedPageBreak/>
+              <w:t>Solicită input utilizator</w:t>
+            </w:r>
+          </w:p>
+        </w:tc>
+      </w:tr>
+      <w:tr>
+        <w:tc>
+          <w:tcPr>
+            <w:tcW w:w="2976" w:type="dxa"/>
+          </w:tcPr>
+          <w:p>
+            <w:r>
+              <w:t>1</w:t>
+            </w:r>
+          </w:p>
+        </w:tc>
+        <w:tc>
+          <w:tcPr>
+            <w:tcW w:w="2552" w:type="dxa"/>
+          </w:tcPr>
+          <w:p>
+            <w:r>
+              <w:t>Berlin</w:t>
+            </w:r>
+          </w:p>
+        </w:tc>
+        <w:tc>
+          <w:tcPr>
+            <w:tcW w:w="3113" w:type="dxa"/>
+          </w:tcPr>
+          <w:p>
+            <w:r>
+              <w:t>Cere destinatia din partea utilizatorului și șterge călătoriile cu destinația introdusă</w:t>
+            </w:r>
+          </w:p>
+        </w:tc>
+      </w:tr>
+      <w:tr>
+        <w:tc>
+          <w:tcPr>
+            <w:tcW w:w="2976" w:type="dxa"/>
+          </w:tcPr>
+          <w:p>
+            <w:r>
+              <w:t>2</w:t>
+            </w:r>
+          </w:p>
+        </w:tc>
+        <w:tc>
+          <w:tcPr>
+            <w:tcW w:w="2552" w:type="dxa"/>
+          </w:tcPr>
+          <w:p>
+            <w:r>
+              <w:t>2</w:t>
+            </w:r>
+          </w:p>
+        </w:tc>
+        <w:tc>
+          <w:tcPr>
+            <w:tcW w:w="3113" w:type="dxa"/>
+          </w:tcPr>
+          <w:p>
+            <w:r>
+              <w:t>Solicită input utilizator numărul de zile și șterge toate călătoriile cu numărul de zile mai mare decât cel introdus</w:t>
+            </w:r>
+          </w:p>
+        </w:tc>
+      </w:tr>
+      <w:tr>
+        <w:tc>
+          <w:tcPr>
+            <w:tcW w:w="2976" w:type="dxa"/>
+          </w:tcPr>
+          <w:p>
+            <w:r>
+              <w:t>3</w:t>
+            </w:r>
+          </w:p>
+        </w:tc>
+        <w:tc>
+          <w:tcPr>
+            <w:tcW w:w="2552" w:type="dxa"/>
+          </w:tcPr>
+          <w:p>
+            <w:r>
+              <w:t>100</w:t>
+            </w:r>
+          </w:p>
+        </w:tc>
+        <w:tc>
+          <w:tcPr>
+            <w:tcW w:w="3113" w:type="dxa"/>
+          </w:tcPr>
+          <w:p>
+            <w:r>
+              <w:t>Solicită input utilizator prețul și șterge din listă călătoriile cu prețul mai mare decât cel introdus</w:t>
+            </w:r>
+          </w:p>
+        </w:tc>
+      </w:tr>
+      <w:tr>
+        <w:tc>
+          <w:tcPr>
+            <w:tcW w:w="2976" w:type="dxa"/>
+          </w:tcPr>
+          <w:p>
+            <w:r>
+              <w:t>Cauta_calatorii</w:t>
+            </w:r>
+          </w:p>
+        </w:tc>
+        <w:tc>
+          <w:tcPr>
+            <w:tcW w:w="2552" w:type="dxa"/>
+          </w:tcPr>
+          <w:p/>
+        </w:tc>
+        <w:tc>
+          <w:tcPr>
+            <w:tcW w:w="3113" w:type="dxa"/>
+          </w:tcPr>
+          <w:p/>
+        </w:tc>
+      </w:tr>
+      <w:tr>
+        <w:tc>
+          <w:tcPr>
+            <w:tcW w:w="2976" w:type="dxa"/>
+          </w:tcPr>
+          <w:p/>
+        </w:tc>
+        <w:tc>
+          <w:tcPr>
+            <w:tcW w:w="2552" w:type="dxa"/>
+          </w:tcPr>
+          <w:p>
+            <w:r>
+              <w:t xml:space="preserve">1. </w:t>
+            </w:r>
+            <w:r>
+              <w:t>Tipărirea pachetelor de călătorie care presupun un sejur într-un interval dat</w:t>
+            </w:r>
+          </w:p>
+          <w:p>
+            <w:r>
+              <w:t>2.</w:t>
+            </w:r>
+            <w:r>
+              <w:t xml:space="preserve"> Tipărirea pachetelor de călătorie cu o destinație dată și cu preț mai mic decât o sumă dată.</w:t>
+            </w:r>
+          </w:p>
+          <w:p>
+            <w:r>
+              <w:t>3.</w:t>
+            </w:r>
+            <w:r>
+              <w:t xml:space="preserve"> Tipărirea pachetelor de călătorie cu o anumită dată de sfârșit</w:t>
+            </w:r>
+          </w:p>
+        </w:tc>
+        <w:tc>
+          <w:tcPr>
+            <w:tcW w:w="3113" w:type="dxa"/>
+          </w:tcPr>
+          <w:p>
+            <w:r>
+              <w:t>Solicita input utilizator</w:t>
+            </w:r>
+          </w:p>
+        </w:tc>
+      </w:tr>
+      <w:tr>
+        <w:tc>
+          <w:tcPr>
+            <w:tcW w:w="2976" w:type="dxa"/>
+          </w:tcPr>
+          <w:p>
+            <w:r>
+              <w:t>1</w:t>
+            </w:r>
+          </w:p>
+          <w:p/>
+          <w:p>
+            <w:r>
+              <w:t>1</w:t>
+            </w:r>
+          </w:p>
+          <w:p>
+            <w:r>
+              <w:t>12</w:t>
+            </w:r>
+          </w:p>
+          <w:p>
+            <w:r>
+              <w:t>2022</w:t>
+            </w:r>
+          </w:p>
+          <w:p>
+            <w:r>
+              <w:t>10</w:t>
+            </w:r>
+          </w:p>
+          <w:p>
+            <w:r>
+              <w:t>12</w:t>
+            </w:r>
+          </w:p>
+          <w:p>
+            <w:r>
+              <w:t>2022</w:t>
+            </w:r>
+          </w:p>
+        </w:tc>
+        <w:tc>
+          <w:tcPr>
+            <w:tcW w:w="2552" w:type="dxa"/>
+          </w:tcPr>
+          <w:p>
+            <w:r>
+              <w:t>[1, 3, 12, 2022</w:t>
+            </w:r>
+            <w:r>
+              <w:t>, 5, 12, 2022, Berlin, 500.10]</w:t>
+            </w:r>
+          </w:p>
+        </w:tc>
+        <w:tc>
+          <w:tcPr>
+            <w:tcW w:w="3113" w:type="dxa"/>
+          </w:tcPr>
+          <w:p>
+            <w:r>
+              <w:t>Solicita input utilizator datele de inceput si sfarsit ale calatoriilor și afișează toate călătoriile care se încadrează între datele introduse</w:t>
+            </w:r>
+          </w:p>
+        </w:tc>
+      </w:tr>
+      <w:tr>
+        <w:tc>
+          <w:tcPr>
+            <w:tcW w:w="2976" w:type="dxa"/>
+          </w:tcPr>
+          <w:p>
+            <w:r>
+              <w:t>2</w:t>
+            </w:r>
+          </w:p>
+          <w:p/>
+          <w:p>
+            <w:r>
+              <w:t>Berlin</w:t>
+            </w:r>
+          </w:p>
+          <w:p>
+            <w:r>
+              <w:t>1000</w:t>
+            </w:r>
+          </w:p>
+        </w:tc>
+        <w:tc>
+          <w:tcPr>
+            <w:tcW w:w="2552" w:type="dxa"/>
+          </w:tcPr>
+          <w:p>
+            <w:r>
+              <w:t>[1, 3, 12, 2022, 5, 12, 2022, Berlin, 500.10]</w:t>
+            </w:r>
+          </w:p>
+        </w:tc>
+        <w:tc>
+          <w:tcPr>
+            <w:tcW w:w="3113" w:type="dxa"/>
+          </w:tcPr>
+          <w:p>
+            <w:r>
+              <w:t>Solicită input utilizator și tipărește</w:t>
+            </w:r>
+            <w:r>
+              <w:t xml:space="preserve"> pachetel</w:t>
+            </w:r>
+            <w:r>
+              <w:t xml:space="preserve">e </w:t>
+            </w:r>
+            <w:r>
+              <w:t>de călătorie cu o destinație dată și cu preț mai mic decât o sumă dată.</w:t>
+            </w:r>
+          </w:p>
+        </w:tc>
+      </w:tr>
+      <w:tr>
+        <w:tc>
+          <w:tcPr>
+            <w:tcW w:w="2976" w:type="dxa"/>
+          </w:tcPr>
+          <w:p>
+            <w:r>
+              <w:t>3</w:t>
+            </w:r>
+          </w:p>
+          <w:p/>
+          <w:p>
+            <w:r>
+              <w:t>5</w:t>
+            </w:r>
+          </w:p>
+          <w:p>
+            <w:r>
+              <w:t>12</w:t>
+            </w:r>
+          </w:p>
+          <w:p>
+            <w:r>
+              <w:t>2022</w:t>
+            </w:r>
+          </w:p>
+        </w:tc>
+        <w:tc>
+          <w:tcPr>
+            <w:tcW w:w="2552" w:type="dxa"/>
+          </w:tcPr>
+          <w:p>
+            <w:r>
+              <w:t>[1, 3, 12, 2022, 5, 12, 2022, Berlin, 500.10]</w:t>
+            </w:r>
+          </w:p>
+        </w:tc>
+        <w:tc>
+          <w:tcPr>
+            <w:tcW w:w="3113" w:type="dxa"/>
+          </w:tcPr>
+          <w:p>
+            <w:r>
+              <w:t>Solicită input utilizator și t</w:t>
+            </w:r>
+            <w:r>
+              <w:t>ipăre</w:t>
+            </w:r>
+            <w:r>
+              <w:t>ște</w:t>
+            </w:r>
+            <w:r>
+              <w:t xml:space="preserve"> pachete</w:t>
+            </w:r>
+            <w:r>
+              <w:t>le</w:t>
+            </w:r>
+            <w:r>
+              <w:t xml:space="preserve"> de călătorie cu o anumită dată de sfârșit</w:t>
+            </w:r>
+          </w:p>
+        </w:tc>
+      </w:tr>
+      <w:tr>
+        <w:tc>
+          <w:tcPr>
+            <w:tcW w:w="2976" w:type="dxa"/>
+          </w:tcPr>
+          <w:p>
+            <w:r>
+              <w:lastRenderedPageBreak/>
+              <w:t>Exit</w:t>
+            </w:r>
+          </w:p>
+        </w:tc>
+        <w:tc>
+          <w:tcPr>
+            <w:tcW w:w="2552" w:type="dxa"/>
+          </w:tcPr>
+          <w:p/>
+        </w:tc>
+        <w:tc>
+          <w:tcPr>
+            <w:tcW w:w="3113" w:type="dxa"/>
+          </w:tcPr>
+          <w:p>
+            <w:r>
+              <w:t>Ieșire din program</w:t>
+            </w:r>
           </w:p>
         </w:tc>
       </w:tr>
@@ -2201,6 +3009,184 @@
     </w:lvl>
   </w:abstractNum>
   <w:abstractNum w:abstractNumId="6" w15:restartNumberingAfterBreak="0">
+    <w:nsid w:val="44896F93"/>
+    <w:multiLevelType w:val="hybridMultilevel"/>
+    <w:tmpl w:val="18641DB8"/>
+    <w:lvl w:ilvl="0" w:tplc="0418000F">
+      <w:start w:val="1"/>
+      <w:numFmt w:val="decimal"/>
+      <w:lvlText w:val="%1."/>
+      <w:lvlJc w:val="left"/>
+      <w:pPr>
+        <w:ind w:left="720" w:hanging="360"/>
+      </w:pPr>
+      <w:rPr>
+        <w:rFonts w:hint="default"/>
+      </w:rPr>
+    </w:lvl>
+    <w:lvl w:ilvl="1" w:tplc="04180019" w:tentative="1">
+      <w:start w:val="1"/>
+      <w:numFmt w:val="lowerLetter"/>
+      <w:lvlText w:val="%2."/>
+      <w:lvlJc w:val="left"/>
+      <w:pPr>
+        <w:ind w:left="1440" w:hanging="360"/>
+      </w:pPr>
+    </w:lvl>
+    <w:lvl w:ilvl="2" w:tplc="0418001B" w:tentative="1">
+      <w:start w:val="1"/>
+      <w:numFmt w:val="lowerRoman"/>
+      <w:lvlText w:val="%3."/>
+      <w:lvlJc w:val="right"/>
+      <w:pPr>
+        <w:ind w:left="2160" w:hanging="180"/>
+      </w:pPr>
+    </w:lvl>
+    <w:lvl w:ilvl="3" w:tplc="0418000F" w:tentative="1">
+      <w:start w:val="1"/>
+      <w:numFmt w:val="decimal"/>
+      <w:lvlText w:val="%4."/>
+      <w:lvlJc w:val="left"/>
+      <w:pPr>
+        <w:ind w:left="2880" w:hanging="360"/>
+      </w:pPr>
+    </w:lvl>
+    <w:lvl w:ilvl="4" w:tplc="04180019" w:tentative="1">
+      <w:start w:val="1"/>
+      <w:numFmt w:val="lowerLetter"/>
+      <w:lvlText w:val="%5."/>
+      <w:lvlJc w:val="left"/>
+      <w:pPr>
+        <w:ind w:left="3600" w:hanging="360"/>
+      </w:pPr>
+    </w:lvl>
+    <w:lvl w:ilvl="5" w:tplc="0418001B" w:tentative="1">
+      <w:start w:val="1"/>
+      <w:numFmt w:val="lowerRoman"/>
+      <w:lvlText w:val="%6."/>
+      <w:lvlJc w:val="right"/>
+      <w:pPr>
+        <w:ind w:left="4320" w:hanging="180"/>
+      </w:pPr>
+    </w:lvl>
+    <w:lvl w:ilvl="6" w:tplc="0418000F" w:tentative="1">
+      <w:start w:val="1"/>
+      <w:numFmt w:val="decimal"/>
+      <w:lvlText w:val="%7."/>
+      <w:lvlJc w:val="left"/>
+      <w:pPr>
+        <w:ind w:left="5040" w:hanging="360"/>
+      </w:pPr>
+    </w:lvl>
+    <w:lvl w:ilvl="7" w:tplc="04180019" w:tentative="1">
+      <w:start w:val="1"/>
+      <w:numFmt w:val="lowerLetter"/>
+      <w:lvlText w:val="%8."/>
+      <w:lvlJc w:val="left"/>
+      <w:pPr>
+        <w:ind w:left="5760" w:hanging="360"/>
+      </w:pPr>
+    </w:lvl>
+    <w:lvl w:ilvl="8" w:tplc="0418001B" w:tentative="1">
+      <w:start w:val="1"/>
+      <w:numFmt w:val="lowerRoman"/>
+      <w:lvlText w:val="%9."/>
+      <w:lvlJc w:val="right"/>
+      <w:pPr>
+        <w:ind w:left="6480" w:hanging="180"/>
+      </w:pPr>
+    </w:lvl>
+  </w:abstractNum>
+  <w:abstractNum w:abstractNumId="7" w15:restartNumberingAfterBreak="0">
+    <w:nsid w:val="4CFC13D2"/>
+    <w:multiLevelType w:val="hybridMultilevel"/>
+    <w:tmpl w:val="5660F84C"/>
+    <w:lvl w:ilvl="0" w:tplc="0418000F">
+      <w:start w:val="1"/>
+      <w:numFmt w:val="decimal"/>
+      <w:lvlText w:val="%1."/>
+      <w:lvlJc w:val="left"/>
+      <w:pPr>
+        <w:ind w:left="720" w:hanging="360"/>
+      </w:pPr>
+      <w:rPr>
+        <w:rFonts w:hint="default"/>
+      </w:rPr>
+    </w:lvl>
+    <w:lvl w:ilvl="1" w:tplc="04180019" w:tentative="1">
+      <w:start w:val="1"/>
+      <w:numFmt w:val="lowerLetter"/>
+      <w:lvlText w:val="%2."/>
+      <w:lvlJc w:val="left"/>
+      <w:pPr>
+        <w:ind w:left="1440" w:hanging="360"/>
+      </w:pPr>
+    </w:lvl>
+    <w:lvl w:ilvl="2" w:tplc="0418001B" w:tentative="1">
+      <w:start w:val="1"/>
+      <w:numFmt w:val="lowerRoman"/>
+      <w:lvlText w:val="%3."/>
+      <w:lvlJc w:val="right"/>
+      <w:pPr>
+        <w:ind w:left="2160" w:hanging="180"/>
+      </w:pPr>
+    </w:lvl>
+    <w:lvl w:ilvl="3" w:tplc="0418000F" w:tentative="1">
+      <w:start w:val="1"/>
+      <w:numFmt w:val="decimal"/>
+      <w:lvlText w:val="%4."/>
+      <w:lvlJc w:val="left"/>
+      <w:pPr>
+        <w:ind w:left="2880" w:hanging="360"/>
+      </w:pPr>
+    </w:lvl>
+    <w:lvl w:ilvl="4" w:tplc="04180019" w:tentative="1">
+      <w:start w:val="1"/>
+      <w:numFmt w:val="lowerLetter"/>
+      <w:lvlText w:val="%5."/>
+      <w:lvlJc w:val="left"/>
+      <w:pPr>
+        <w:ind w:left="3600" w:hanging="360"/>
+      </w:pPr>
+    </w:lvl>
+    <w:lvl w:ilvl="5" w:tplc="0418001B" w:tentative="1">
+      <w:start w:val="1"/>
+      <w:numFmt w:val="lowerRoman"/>
+      <w:lvlText w:val="%6."/>
+      <w:lvlJc w:val="right"/>
+      <w:pPr>
+        <w:ind w:left="4320" w:hanging="180"/>
+      </w:pPr>
+    </w:lvl>
+    <w:lvl w:ilvl="6" w:tplc="0418000F" w:tentative="1">
+      <w:start w:val="1"/>
+      <w:numFmt w:val="decimal"/>
+      <w:lvlText w:val="%7."/>
+      <w:lvlJc w:val="left"/>
+      <w:pPr>
+        <w:ind w:left="5040" w:hanging="360"/>
+      </w:pPr>
+    </w:lvl>
+    <w:lvl w:ilvl="7" w:tplc="04180019" w:tentative="1">
+      <w:start w:val="1"/>
+      <w:numFmt w:val="lowerLetter"/>
+      <w:lvlText w:val="%8."/>
+      <w:lvlJc w:val="left"/>
+      <w:pPr>
+        <w:ind w:left="5760" w:hanging="360"/>
+      </w:pPr>
+    </w:lvl>
+    <w:lvl w:ilvl="8" w:tplc="0418001B" w:tentative="1">
+      <w:start w:val="1"/>
+      <w:numFmt w:val="lowerRoman"/>
+      <w:lvlText w:val="%9."/>
+      <w:lvlJc w:val="right"/>
+      <w:pPr>
+        <w:ind w:left="6480" w:hanging="180"/>
+      </w:pPr>
+    </w:lvl>
+  </w:abstractNum>
+  <w:abstractNum w:abstractNumId="8" w15:restartNumberingAfterBreak="0">
     <w:nsid w:val="4E375C04"/>
     <w:multiLevelType w:val="hybridMultilevel"/>
     <w:tmpl w:val="B4BE788E"/>
@@ -2312,7 +3298,7 @@
       </w:rPr>
     </w:lvl>
   </w:abstractNum>
-  <w:abstractNum w:abstractNumId="7" w15:restartNumberingAfterBreak="0">
+  <w:abstractNum w:abstractNumId="9" w15:restartNumberingAfterBreak="0">
     <w:nsid w:val="4FD14D3F"/>
     <w:multiLevelType w:val="hybridMultilevel"/>
     <w:tmpl w:val="6F1C0060"/>
@@ -2424,7 +3410,96 @@
       </w:rPr>
     </w:lvl>
   </w:abstractNum>
-  <w:abstractNum w:abstractNumId="8" w15:restartNumberingAfterBreak="0">
+  <w:abstractNum w:abstractNumId="10" w15:restartNumberingAfterBreak="0">
+    <w:nsid w:val="5FE21D40"/>
+    <w:multiLevelType w:val="hybridMultilevel"/>
+    <w:tmpl w:val="4284115E"/>
+    <w:lvl w:ilvl="0" w:tplc="0418000F">
+      <w:start w:val="1"/>
+      <w:numFmt w:val="decimal"/>
+      <w:lvlText w:val="%1."/>
+      <w:lvlJc w:val="left"/>
+      <w:pPr>
+        <w:ind w:left="720" w:hanging="360"/>
+      </w:pPr>
+      <w:rPr>
+        <w:rFonts w:hint="default"/>
+      </w:rPr>
+    </w:lvl>
+    <w:lvl w:ilvl="1" w:tplc="04180019" w:tentative="1">
+      <w:start w:val="1"/>
+      <w:numFmt w:val="lowerLetter"/>
+      <w:lvlText w:val="%2."/>
+      <w:lvlJc w:val="left"/>
+      <w:pPr>
+        <w:ind w:left="1440" w:hanging="360"/>
+      </w:pPr>
+    </w:lvl>
+    <w:lvl w:ilvl="2" w:tplc="0418001B" w:tentative="1">
+      <w:start w:val="1"/>
+      <w:numFmt w:val="lowerRoman"/>
+      <w:lvlText w:val="%3."/>
+      <w:lvlJc w:val="right"/>
+      <w:pPr>
+        <w:ind w:left="2160" w:hanging="180"/>
+      </w:pPr>
+    </w:lvl>
+    <w:lvl w:ilvl="3" w:tplc="0418000F" w:tentative="1">
+      <w:start w:val="1"/>
+      <w:numFmt w:val="decimal"/>
+      <w:lvlText w:val="%4."/>
+      <w:lvlJc w:val="left"/>
+      <w:pPr>
+        <w:ind w:left="2880" w:hanging="360"/>
+      </w:pPr>
+    </w:lvl>
+    <w:lvl w:ilvl="4" w:tplc="04180019" w:tentative="1">
+      <w:start w:val="1"/>
+      <w:numFmt w:val="lowerLetter"/>
+      <w:lvlText w:val="%5."/>
+      <w:lvlJc w:val="left"/>
+      <w:pPr>
+        <w:ind w:left="3600" w:hanging="360"/>
+      </w:pPr>
+    </w:lvl>
+    <w:lvl w:ilvl="5" w:tplc="0418001B" w:tentative="1">
+      <w:start w:val="1"/>
+      <w:numFmt w:val="lowerRoman"/>
+      <w:lvlText w:val="%6."/>
+      <w:lvlJc w:val="right"/>
+      <w:pPr>
+        <w:ind w:left="4320" w:hanging="180"/>
+      </w:pPr>
+    </w:lvl>
+    <w:lvl w:ilvl="6" w:tplc="0418000F" w:tentative="1">
+      <w:start w:val="1"/>
+      <w:numFmt w:val="decimal"/>
+      <w:lvlText w:val="%7."/>
+      <w:lvlJc w:val="left"/>
+      <w:pPr>
+        <w:ind w:left="5040" w:hanging="360"/>
+      </w:pPr>
+    </w:lvl>
+    <w:lvl w:ilvl="7" w:tplc="04180019" w:tentative="1">
+      <w:start w:val="1"/>
+      <w:numFmt w:val="lowerLetter"/>
+      <w:lvlText w:val="%8."/>
+      <w:lvlJc w:val="left"/>
+      <w:pPr>
+        <w:ind w:left="5760" w:hanging="360"/>
+      </w:pPr>
+    </w:lvl>
+    <w:lvl w:ilvl="8" w:tplc="0418001B" w:tentative="1">
+      <w:start w:val="1"/>
+      <w:numFmt w:val="lowerRoman"/>
+      <w:lvlText w:val="%9."/>
+      <w:lvlJc w:val="right"/>
+      <w:pPr>
+        <w:ind w:left="6480" w:hanging="180"/>
+      </w:pPr>
+    </w:lvl>
+  </w:abstractNum>
+  <w:abstractNum w:abstractNumId="11" w15:restartNumberingAfterBreak="0">
     <w:nsid w:val="703C0BD3"/>
     <w:multiLevelType w:val="hybridMultilevel"/>
     <w:tmpl w:val="B7FCB69A"/>
@@ -2541,7 +3616,7 @@
     <w:abstractNumId w:val="2"/>
   </w:num>
   <w:num w:numId="2" w16cid:durableId="1253705457">
-    <w:abstractNumId w:val="8"/>
+    <w:abstractNumId w:val="11"/>
   </w:num>
   <w:num w:numId="3" w16cid:durableId="236867285">
     <w:abstractNumId w:val="0"/>
@@ -2550,10 +3625,10 @@
     <w:abstractNumId w:val="1"/>
   </w:num>
   <w:num w:numId="5" w16cid:durableId="652685857">
-    <w:abstractNumId w:val="6"/>
+    <w:abstractNumId w:val="8"/>
   </w:num>
   <w:num w:numId="6" w16cid:durableId="10835565">
-    <w:abstractNumId w:val="7"/>
+    <w:abstractNumId w:val="9"/>
   </w:num>
   <w:num w:numId="7" w16cid:durableId="57482860">
     <w:abstractNumId w:val="5"/>
@@ -2563,6 +3638,15 @@
   </w:num>
   <w:num w:numId="9" w16cid:durableId="1519855789">
     <w:abstractNumId w:val="3"/>
+  </w:num>
+  <w:num w:numId="10" w16cid:durableId="910388819">
+    <w:abstractNumId w:val="7"/>
+  </w:num>
+  <w:num w:numId="11" w16cid:durableId="2078479137">
+    <w:abstractNumId w:val="6"/>
+  </w:num>
+  <w:num w:numId="12" w16cid:durableId="965508505">
+    <w:abstractNumId w:val="10"/>
   </w:num>
 </w:numbering>
 </file>

</xml_diff>